<commit_message>
Pujan Patel Team Contribution
</commit_message>
<xml_diff>
--- a/Brian Salamat Team Contribution.docx
+++ b/Brian Salamat Team Contribution.docx
@@ -1,6 +1,6 @@
 
 <file path=word/document.xml><?xml version="1.0" encoding="utf-8"?>
-<w:document xmlns:wpc="http://schemas.microsoft.com/office/word/2010/wordprocessingCanvas" xmlns:mc="http://schemas.openxmlformats.org/markup-compatibility/2006" xmlns:o="urn:schemas-microsoft-com:office:office" xmlns:r="http://schemas.openxmlformats.org/officeDocument/2006/relationships" xmlns:m="http://schemas.openxmlformats.org/officeDocument/2006/math" xmlns:v="urn:schemas-microsoft-com:vml" xmlns:wp14="http://schemas.microsoft.com/office/word/2010/wordprocessingDrawing" xmlns:wp="http://schemas.openxmlformats.org/drawingml/2006/wordprocessingDrawing" xmlns:w10="urn:schemas-microsoft-com:office:word" xmlns:w="http://schemas.openxmlformats.org/wordprocessingml/2006/main" xmlns:w14="http://schemas.microsoft.com/office/word/2010/wordml" xmlns:wpg="http://schemas.microsoft.com/office/word/2010/wordprocessingGroup" xmlns:wpi="http://schemas.microsoft.com/office/word/2010/wordprocessingInk" xmlns:wne="http://schemas.microsoft.com/office/word/2006/wordml" xmlns:wps="http://schemas.microsoft.com/office/word/2010/wordprocessingShape" mc:Ignorable="w14 wp14">
+<w:document xmlns:ve="http://schemas.openxmlformats.org/markup-compatibility/2006" xmlns:o="urn:schemas-microsoft-com:office:office" xmlns:r="http://schemas.openxmlformats.org/officeDocument/2006/relationships" xmlns:m="http://schemas.openxmlformats.org/officeDocument/2006/math" xmlns:v="urn:schemas-microsoft-com:vml" xmlns:wp="http://schemas.openxmlformats.org/drawingml/2006/wordprocessingDrawing" xmlns:w10="urn:schemas-microsoft-com:office:word" xmlns:w="http://schemas.openxmlformats.org/wordprocessingml/2006/main" xmlns:wne="http://schemas.microsoft.com/office/word/2006/wordml">
   <w:body>
     <w:p>
       <w:pPr>
@@ -307,7 +307,21 @@
         </w:rPr>
         <w:lastRenderedPageBreak/>
         <w:tab/>
-        <w:t xml:space="preserve">I feel that the cooperation between the four of us worked to our advantage because we were able to finish most of the initial tasks that we wanted to accomplish as well as add in new aspects to the game, such as music, that we did not originally anticipate. </w:t>
+        <w:t xml:space="preserve">I feel that the cooperation </w:t>
+      </w:r>
+      <w:r>
+        <w:rPr>
+          <w:rFonts w:ascii="Times New Roman" w:hAnsi="Times New Roman" w:cs="Times New Roman"/>
+          <w:sz w:val="24"/>
+        </w:rPr>
+        <w:t>among</w:t>
+      </w:r>
+      <w:r>
+        <w:rPr>
+          <w:rFonts w:ascii="Times New Roman" w:hAnsi="Times New Roman" w:cs="Times New Roman"/>
+          <w:sz w:val="24"/>
+        </w:rPr>
+        <w:t xml:space="preserve"> the four of us worked to our advantage because we were able to finish most of the initial tasks that we wanted to accomplish as well as add in new aspects to the game, such as music, that we did not originally anticipate. </w:t>
       </w:r>
       <w:r>
         <w:rPr>
@@ -320,6 +334,7 @@
       <w:bookmarkEnd w:id="0"/>
     </w:p>
     <w:sectPr>
+      <w:headerReference w:type="default" r:id="rId6"/>
       <w:pgSz w:w="12240" w:h="15840"/>
       <w:pgMar w:top="1440" w:right="1440" w:bottom="1440" w:left="1440" w:header="720" w:footer="720" w:gutter="0"/>
       <w:cols w:space="720"/>
@@ -329,8 +344,159 @@
 </w:document>
 </file>
 
+<file path=word/endnotes.xml><?xml version="1.0" encoding="utf-8"?>
+<w:endnotes xmlns:ve="http://schemas.openxmlformats.org/markup-compatibility/2006" xmlns:o="urn:schemas-microsoft-com:office:office" xmlns:r="http://schemas.openxmlformats.org/officeDocument/2006/relationships" xmlns:m="http://schemas.openxmlformats.org/officeDocument/2006/math" xmlns:v="urn:schemas-microsoft-com:vml" xmlns:wp="http://schemas.openxmlformats.org/drawingml/2006/wordprocessingDrawing" xmlns:w10="urn:schemas-microsoft-com:office:word" xmlns:w="http://schemas.openxmlformats.org/wordprocessingml/2006/main" xmlns:wne="http://schemas.microsoft.com/office/word/2006/wordml">
+  <w:endnote w:type="separator" w:id="-1">
+    <w:p>
+      <w:pPr>
+        <w:spacing w:after="0" w:line="240" w:lineRule="auto"/>
+      </w:pPr>
+      <w:r>
+        <w:separator/>
+      </w:r>
+    </w:p>
+  </w:endnote>
+  <w:endnote w:type="continuationSeparator" w:id="0">
+    <w:p>
+      <w:pPr>
+        <w:spacing w:after="0" w:line="240" w:lineRule="auto"/>
+      </w:pPr>
+      <w:r>
+        <w:continuationSeparator/>
+      </w:r>
+    </w:p>
+  </w:endnote>
+</w:endnotes>
+</file>
+
+<file path=word/footnotes.xml><?xml version="1.0" encoding="utf-8"?>
+<w:footnotes xmlns:ve="http://schemas.openxmlformats.org/markup-compatibility/2006" xmlns:o="urn:schemas-microsoft-com:office:office" xmlns:r="http://schemas.openxmlformats.org/officeDocument/2006/relationships" xmlns:m="http://schemas.openxmlformats.org/officeDocument/2006/math" xmlns:v="urn:schemas-microsoft-com:vml" xmlns:wp="http://schemas.openxmlformats.org/drawingml/2006/wordprocessingDrawing" xmlns:w10="urn:schemas-microsoft-com:office:word" xmlns:w="http://schemas.openxmlformats.org/wordprocessingml/2006/main" xmlns:wne="http://schemas.microsoft.com/office/word/2006/wordml">
+  <w:footnote w:type="separator" w:id="-1">
+    <w:p>
+      <w:pPr>
+        <w:spacing w:after="0" w:line="240" w:lineRule="auto"/>
+      </w:pPr>
+      <w:r>
+        <w:separator/>
+      </w:r>
+    </w:p>
+  </w:footnote>
+  <w:footnote w:type="continuationSeparator" w:id="0">
+    <w:p>
+      <w:pPr>
+        <w:spacing w:after="0" w:line="240" w:lineRule="auto"/>
+      </w:pPr>
+      <w:r>
+        <w:continuationSeparator/>
+      </w:r>
+    </w:p>
+  </w:footnote>
+</w:footnotes>
+</file>
+
+<file path=word/header1.xml><?xml version="1.0" encoding="utf-8"?>
+<w:hdr xmlns:ve="http://schemas.openxmlformats.org/markup-compatibility/2006" xmlns:o="urn:schemas-microsoft-com:office:office" xmlns:r="http://schemas.openxmlformats.org/officeDocument/2006/relationships" xmlns:m="http://schemas.openxmlformats.org/officeDocument/2006/math" xmlns:v="urn:schemas-microsoft-com:vml" xmlns:wp="http://schemas.openxmlformats.org/drawingml/2006/wordprocessingDrawing" xmlns:w10="urn:schemas-microsoft-com:office:word" xmlns:w="http://schemas.openxmlformats.org/wordprocessingml/2006/main" xmlns:wne="http://schemas.microsoft.com/office/word/2006/wordml">
+  <w:p>
+    <w:pPr>
+      <w:pStyle w:val="Header"/>
+      <w:jc w:val="right"/>
+      <w:rPr>
+        <w:rFonts w:ascii="Times New Roman" w:hAnsi="Times New Roman" w:cs="Times New Roman"/>
+        <w:sz w:val="24"/>
+        <w:szCs w:val="24"/>
+      </w:rPr>
+    </w:pPr>
+    <w:proofErr w:type="spellStart"/>
+    <w:r>
+      <w:rPr>
+        <w:rFonts w:ascii="Times New Roman" w:hAnsi="Times New Roman" w:cs="Times New Roman"/>
+        <w:sz w:val="24"/>
+        <w:szCs w:val="24"/>
+      </w:rPr>
+      <w:t>Salamat</w:t>
+    </w:r>
+    <w:proofErr w:type="spellEnd"/>
+    <w:r>
+      <w:rPr>
+        <w:rFonts w:ascii="Times New Roman" w:hAnsi="Times New Roman" w:cs="Times New Roman"/>
+        <w:sz w:val="24"/>
+        <w:szCs w:val="24"/>
+      </w:rPr>
+      <w:t xml:space="preserve"> </w:t>
+    </w:r>
+    <w:sdt>
+      <w:sdtPr>
+        <w:rPr>
+          <w:rFonts w:ascii="Times New Roman" w:hAnsi="Times New Roman" w:cs="Times New Roman"/>
+          <w:sz w:val="24"/>
+          <w:szCs w:val="24"/>
+        </w:rPr>
+        <w:id w:val="4416514"/>
+        <w:docPartObj>
+          <w:docPartGallery w:val="Page Numbers (Top of Page)"/>
+          <w:docPartUnique/>
+        </w:docPartObj>
+      </w:sdtPr>
+      <w:sdtContent>
+        <w:r>
+          <w:rPr>
+            <w:rFonts w:ascii="Times New Roman" w:hAnsi="Times New Roman" w:cs="Times New Roman"/>
+            <w:sz w:val="24"/>
+            <w:szCs w:val="24"/>
+          </w:rPr>
+          <w:fldChar w:fldCharType="begin"/>
+        </w:r>
+        <w:r>
+          <w:rPr>
+            <w:rFonts w:ascii="Times New Roman" w:hAnsi="Times New Roman" w:cs="Times New Roman"/>
+            <w:sz w:val="24"/>
+            <w:szCs w:val="24"/>
+          </w:rPr>
+          <w:instrText xml:space="preserve"> PAGE   \* MERGEFORMAT </w:instrText>
+        </w:r>
+        <w:r>
+          <w:rPr>
+            <w:rFonts w:ascii="Times New Roman" w:hAnsi="Times New Roman" w:cs="Times New Roman"/>
+            <w:sz w:val="24"/>
+            <w:szCs w:val="24"/>
+          </w:rPr>
+          <w:fldChar w:fldCharType="separate"/>
+        </w:r>
+        <w:r>
+          <w:rPr>
+            <w:rFonts w:ascii="Times New Roman" w:hAnsi="Times New Roman" w:cs="Times New Roman"/>
+            <w:noProof/>
+            <w:sz w:val="24"/>
+            <w:szCs w:val="24"/>
+          </w:rPr>
+          <w:t>2</w:t>
+        </w:r>
+        <w:r>
+          <w:rPr>
+            <w:rFonts w:ascii="Times New Roman" w:hAnsi="Times New Roman" w:cs="Times New Roman"/>
+            <w:sz w:val="24"/>
+            <w:szCs w:val="24"/>
+          </w:rPr>
+          <w:fldChar w:fldCharType="end"/>
+        </w:r>
+      </w:sdtContent>
+    </w:sdt>
+  </w:p>
+  <w:p>
+    <w:pPr>
+      <w:pStyle w:val="Header"/>
+      <w:rPr>
+        <w:rFonts w:ascii="Times New Roman" w:hAnsi="Times New Roman" w:cs="Times New Roman"/>
+        <w:sz w:val="24"/>
+        <w:szCs w:val="24"/>
+      </w:rPr>
+    </w:pPr>
+  </w:p>
+</w:hdr>
+</file>
+
 <file path=word/styles.xml><?xml version="1.0" encoding="utf-8"?>
-<w:styles xmlns:mc="http://schemas.openxmlformats.org/markup-compatibility/2006" xmlns:r="http://schemas.openxmlformats.org/officeDocument/2006/relationships" xmlns:w="http://schemas.openxmlformats.org/wordprocessingml/2006/main" xmlns:w14="http://schemas.microsoft.com/office/word/2010/wordml" mc:Ignorable="w14">
+<w:styles xmlns:r="http://schemas.openxmlformats.org/officeDocument/2006/relationships" xmlns:w="http://schemas.openxmlformats.org/wordprocessingml/2006/main">
   <w:docDefaults>
     <w:rPrDefault>
       <w:rPr>
@@ -488,6 +654,7 @@
   <w:style w:type="paragraph" w:default="1" w:styleId="Normal">
     <w:name w:val="Normal"/>
     <w:qFormat/>
+    <w:rsid w:val="00FC184B"/>
   </w:style>
   <w:style w:type="character" w:default="1" w:styleId="DefaultParagraphFont">
     <w:name w:val="Default Paragraph Font"/>
@@ -500,6 +667,7 @@
     <w:uiPriority w:val="99"/>
     <w:semiHidden/>
     <w:unhideWhenUsed/>
+    <w:qFormat/>
     <w:tblPr>
       <w:tblInd w:w="0" w:type="dxa"/>
       <w:tblCellMar>
@@ -515,6 +683,52 @@
     <w:uiPriority w:val="99"/>
     <w:semiHidden/>
     <w:unhideWhenUsed/>
+  </w:style>
+  <w:style w:type="paragraph" w:styleId="Header">
+    <w:name w:val="header"/>
+    <w:basedOn w:val="Normal"/>
+    <w:link w:val="HeaderChar"/>
+    <w:uiPriority w:val="99"/>
+    <w:unhideWhenUsed/>
+    <w:rsid w:val="004C3D75"/>
+    <w:pPr>
+      <w:tabs>
+        <w:tab w:val="center" w:pos="4680"/>
+        <w:tab w:val="right" w:pos="9360"/>
+      </w:tabs>
+      <w:spacing w:after="0" w:line="240" w:lineRule="auto"/>
+    </w:pPr>
+  </w:style>
+  <w:style w:type="character" w:customStyle="1" w:styleId="HeaderChar">
+    <w:name w:val="Header Char"/>
+    <w:basedOn w:val="DefaultParagraphFont"/>
+    <w:link w:val="Header"/>
+    <w:uiPriority w:val="99"/>
+    <w:rsid w:val="004C3D75"/>
+  </w:style>
+  <w:style w:type="paragraph" w:styleId="Footer">
+    <w:name w:val="footer"/>
+    <w:basedOn w:val="Normal"/>
+    <w:link w:val="FooterChar"/>
+    <w:uiPriority w:val="99"/>
+    <w:semiHidden/>
+    <w:unhideWhenUsed/>
+    <w:rsid w:val="004C3D75"/>
+    <w:pPr>
+      <w:tabs>
+        <w:tab w:val="center" w:pos="4680"/>
+        <w:tab w:val="right" w:pos="9360"/>
+      </w:tabs>
+      <w:spacing w:after="0" w:line="240" w:lineRule="auto"/>
+    </w:pPr>
+  </w:style>
+  <w:style w:type="character" w:customStyle="1" w:styleId="FooterChar">
+    <w:name w:val="Footer Char"/>
+    <w:basedOn w:val="DefaultParagraphFont"/>
+    <w:link w:val="Footer"/>
+    <w:uiPriority w:val="99"/>
+    <w:semiHidden/>
+    <w:rsid w:val="004C3D75"/>
   </w:style>
 </w:styles>
 </file>

</xml_diff>